<commit_message>
add and modify TPASS analysis (compare 2023 and 2024 10-12 months by %) on report
</commit_message>
<xml_diff>
--- a/花蓮市區公車/111-113 太魯閣客運分析/111-113 花蓮客運(太魯閣客運)分析.docx
+++ b/花蓮市區公車/111-113 太魯閣客運分析/111-113 花蓮客運(太魯閣客運)分析.docx
@@ -13258,8 +13258,12 @@
     </w:p>
     <w:p>
       <w:pPr>
-        <w:pStyle w:val="3"/>
-        <w:ind w:left="0" w:firstLine="0"/>
+        <w:pStyle w:val="2"/>
+        <w:numPr>
+          <w:ilvl w:val="0"/>
+          <w:numId w:val="0"/>
+        </w:numPr>
+        <w:ind w:left="936" w:hanging="936"/>
         <w:rPr>
           <w:color w:val="auto"/>
         </w:rPr>
@@ -13288,7 +13292,6 @@
       <w:r>
         <w:rPr>
           <w:rFonts w:hint="eastAsia"/>
-          <w:color w:val="auto"/>
         </w:rPr>
         <w:t>結語</w:t>
       </w:r>
@@ -17684,10 +17687,331 @@
     </w:tbl>
     <w:p>
       <w:pPr>
-        <w:pStyle w:val="af2"/>
-        <w:ind w:firstLineChars="0" w:firstLine="0"/>
-        <w:jc w:val="center"/>
-        <w:rPr>
+        <w:spacing w:line="400" w:lineRule="exact"/>
+        <w:ind w:firstLine="540"/>
+        <w:rPr>
+          <w:color w:val="000000" w:themeColor="text1"/>
+          <w:sz w:val="27"/>
+          <w:szCs w:val="27"/>
+        </w:rPr>
+      </w:pPr>
+      <w:r>
+        <w:rPr>
+          <w:rFonts w:ascii="標楷體" w:hAnsi="標楷體" w:cs="標楷體"/>
+          <w:color w:val="000000" w:themeColor="text1"/>
+          <w:sz w:val="27"/>
+          <w:szCs w:val="27"/>
+        </w:rPr>
+        <w:t xml:space="preserve"> </w:t>
+      </w:r>
+      <w:r>
+        <w:rPr>
+          <w:color w:val="000000" w:themeColor="text1"/>
+          <w:sz w:val="27"/>
+          <w:szCs w:val="27"/>
+        </w:rPr>
+        <w:t>由</w:t>
+      </w:r>
+      <w:r>
+        <w:rPr>
+          <w:color w:val="000000" w:themeColor="text1"/>
+          <w:sz w:val="27"/>
+          <w:szCs w:val="27"/>
+        </w:rPr>
+        <w:t>表</w:t>
+      </w:r>
+      <w:r>
+        <w:rPr>
+          <w:color w:val="000000" w:themeColor="text1"/>
+          <w:sz w:val="27"/>
+          <w:szCs w:val="27"/>
+        </w:rPr>
+        <w:t>2.2.1</w:t>
+      </w:r>
+      <w:r>
+        <w:rPr>
+          <w:color w:val="000000" w:themeColor="text1"/>
+          <w:sz w:val="27"/>
+          <w:szCs w:val="27"/>
+        </w:rPr>
+        <w:t>與表</w:t>
+      </w:r>
+      <w:r>
+        <w:rPr>
+          <w:color w:val="000000" w:themeColor="text1"/>
+          <w:sz w:val="27"/>
+          <w:szCs w:val="27"/>
+        </w:rPr>
+        <w:t>2.2.2</w:t>
+      </w:r>
+      <w:r>
+        <w:rPr>
+          <w:color w:val="000000" w:themeColor="text1"/>
+          <w:sz w:val="27"/>
+          <w:szCs w:val="27"/>
+        </w:rPr>
+        <w:t>所示</w:t>
+      </w:r>
+      <w:r>
+        <w:rPr>
+          <w:color w:val="000000" w:themeColor="text1"/>
+          <w:sz w:val="27"/>
+          <w:szCs w:val="27"/>
+        </w:rPr>
+        <w:t>，</w:t>
+      </w:r>
+      <w:r>
+        <w:rPr>
+          <w:color w:val="000000" w:themeColor="text1"/>
+          <w:sz w:val="27"/>
+          <w:szCs w:val="27"/>
+        </w:rPr>
+        <w:t>路線</w:t>
+      </w:r>
+      <w:r>
+        <w:rPr>
+          <w:color w:val="000000" w:themeColor="text1"/>
+          <w:sz w:val="27"/>
+          <w:szCs w:val="27"/>
+        </w:rPr>
+        <w:t>301</w:t>
+      </w:r>
+      <w:r>
+        <w:rPr>
+          <w:color w:val="000000" w:themeColor="text1"/>
+          <w:sz w:val="27"/>
+          <w:szCs w:val="27"/>
+        </w:rPr>
+        <w:t>在</w:t>
+      </w:r>
+      <w:r>
+        <w:rPr>
+          <w:color w:val="000000" w:themeColor="text1"/>
+          <w:sz w:val="27"/>
+          <w:szCs w:val="27"/>
+        </w:rPr>
+        <w:t>TPASS</w:t>
+      </w:r>
+      <w:r>
+        <w:rPr>
+          <w:color w:val="000000" w:themeColor="text1"/>
+          <w:sz w:val="27"/>
+          <w:szCs w:val="27"/>
+        </w:rPr>
+        <w:t>月票</w:t>
+      </w:r>
+      <w:proofErr w:type="gramStart"/>
+      <w:r>
+        <w:rPr>
+          <w:color w:val="000000" w:themeColor="text1"/>
+          <w:sz w:val="27"/>
+          <w:szCs w:val="27"/>
+        </w:rPr>
+        <w:t>票種占</w:t>
+      </w:r>
+      <w:proofErr w:type="gramEnd"/>
+      <w:r>
+        <w:rPr>
+          <w:color w:val="000000" w:themeColor="text1"/>
+          <w:sz w:val="27"/>
+          <w:szCs w:val="27"/>
+        </w:rPr>
+        <w:t>比</w:t>
+      </w:r>
+      <w:r>
+        <w:rPr>
+          <w:color w:val="000000" w:themeColor="text1"/>
+          <w:sz w:val="27"/>
+          <w:szCs w:val="27"/>
+        </w:rPr>
+        <w:t>中表現最佳，使用者比例逐年成長。相比之下，</w:t>
+      </w:r>
+      <w:r>
+        <w:rPr>
+          <w:color w:val="000000" w:themeColor="text1"/>
+          <w:sz w:val="27"/>
+          <w:szCs w:val="27"/>
+        </w:rPr>
+        <w:t>路線</w:t>
+      </w:r>
+      <w:r>
+        <w:rPr>
+          <w:color w:val="000000" w:themeColor="text1"/>
+          <w:sz w:val="27"/>
+          <w:szCs w:val="27"/>
+        </w:rPr>
+        <w:t>302</w:t>
+      </w:r>
+      <w:r>
+        <w:rPr>
+          <w:color w:val="000000" w:themeColor="text1"/>
+          <w:sz w:val="27"/>
+          <w:szCs w:val="27"/>
+        </w:rPr>
+        <w:t>與</w:t>
+      </w:r>
+      <w:r>
+        <w:rPr>
+          <w:color w:val="000000" w:themeColor="text1"/>
+          <w:sz w:val="27"/>
+          <w:szCs w:val="27"/>
+        </w:rPr>
+        <w:t>303</w:t>
+      </w:r>
+      <w:r>
+        <w:rPr>
+          <w:color w:val="000000" w:themeColor="text1"/>
+          <w:sz w:val="27"/>
+          <w:szCs w:val="27"/>
+        </w:rPr>
+        <w:t>的使用比例</w:t>
+      </w:r>
+      <w:r>
+        <w:rPr>
+          <w:color w:val="000000" w:themeColor="text1"/>
+          <w:sz w:val="27"/>
+          <w:szCs w:val="27"/>
+        </w:rPr>
+        <w:t>較</w:t>
+      </w:r>
+      <w:r>
+        <w:rPr>
+          <w:color w:val="000000" w:themeColor="text1"/>
+          <w:sz w:val="27"/>
+          <w:szCs w:val="27"/>
+        </w:rPr>
+        <w:t>低，</w:t>
+      </w:r>
+      <w:r>
+        <w:rPr>
+          <w:color w:val="000000" w:themeColor="text1"/>
+          <w:sz w:val="27"/>
+          <w:szCs w:val="27"/>
+        </w:rPr>
+        <w:t>與兩條路線搭乘客群</w:t>
+      </w:r>
+      <w:r>
+        <w:rPr>
+          <w:color w:val="000000" w:themeColor="text1"/>
+          <w:sz w:val="27"/>
+          <w:szCs w:val="27"/>
+        </w:rPr>
+        <w:t>的主要</w:t>
+      </w:r>
+      <w:proofErr w:type="gramStart"/>
+      <w:r>
+        <w:rPr>
+          <w:color w:val="000000" w:themeColor="text1"/>
+          <w:sz w:val="27"/>
+          <w:szCs w:val="27"/>
+        </w:rPr>
+        <w:t>受眾非通勤</w:t>
+      </w:r>
+      <w:proofErr w:type="gramEnd"/>
+      <w:r>
+        <w:rPr>
+          <w:color w:val="000000" w:themeColor="text1"/>
+          <w:sz w:val="27"/>
+          <w:szCs w:val="27"/>
+        </w:rPr>
+        <w:t>族為主</w:t>
+      </w:r>
+      <w:r>
+        <w:rPr>
+          <w:color w:val="000000" w:themeColor="text1"/>
+          <w:sz w:val="27"/>
+          <w:szCs w:val="27"/>
+        </w:rPr>
+        <w:t>有關</w:t>
+      </w:r>
+      <w:r>
+        <w:rPr>
+          <w:color w:val="000000" w:themeColor="text1"/>
+          <w:sz w:val="27"/>
+          <w:szCs w:val="27"/>
+        </w:rPr>
+        <w:t>。</w:t>
+      </w:r>
+      <w:r>
+        <w:rPr>
+          <w:color w:val="000000" w:themeColor="text1"/>
+          <w:sz w:val="27"/>
+          <w:szCs w:val="27"/>
+        </w:rPr>
+        <w:t>路線</w:t>
+      </w:r>
+      <w:r>
+        <w:rPr>
+          <w:color w:val="000000" w:themeColor="text1"/>
+          <w:sz w:val="27"/>
+          <w:szCs w:val="27"/>
+        </w:rPr>
+        <w:t>305</w:t>
+      </w:r>
+      <w:r>
+        <w:rPr>
+          <w:color w:val="000000" w:themeColor="text1"/>
+          <w:sz w:val="27"/>
+          <w:szCs w:val="27"/>
+        </w:rPr>
+        <w:t>雖在</w:t>
+      </w:r>
+      <w:r>
+        <w:rPr>
+          <w:color w:val="000000" w:themeColor="text1"/>
+          <w:sz w:val="27"/>
+          <w:szCs w:val="27"/>
+        </w:rPr>
+        <w:t>112</w:t>
+      </w:r>
+      <w:r>
+        <w:rPr>
+          <w:color w:val="000000" w:themeColor="text1"/>
+          <w:sz w:val="27"/>
+          <w:szCs w:val="27"/>
+        </w:rPr>
+        <w:t>年表現亮眼，但</w:t>
+      </w:r>
+      <w:r>
+        <w:rPr>
+          <w:color w:val="000000" w:themeColor="text1"/>
+          <w:sz w:val="27"/>
+          <w:szCs w:val="27"/>
+        </w:rPr>
+        <w:t>113</w:t>
+      </w:r>
+      <w:r>
+        <w:rPr>
+          <w:color w:val="000000" w:themeColor="text1"/>
+          <w:sz w:val="27"/>
+          <w:szCs w:val="27"/>
+        </w:rPr>
+        <w:t>年有</w:t>
+      </w:r>
+      <w:r>
+        <w:rPr>
+          <w:color w:val="000000" w:themeColor="text1"/>
+          <w:sz w:val="27"/>
+          <w:szCs w:val="27"/>
+        </w:rPr>
+        <w:t>些許</w:t>
+      </w:r>
+      <w:r>
+        <w:rPr>
+          <w:color w:val="000000" w:themeColor="text1"/>
+          <w:sz w:val="27"/>
+          <w:szCs w:val="27"/>
+        </w:rPr>
+        <w:t>下滑，後續應加強觀察使用者流失原因與改善對策。</w:t>
+      </w:r>
+    </w:p>
+    <w:p>
+      <w:pPr>
+        <w:spacing w:line="400" w:lineRule="exact"/>
+        <w:ind w:firstLine="540"/>
+        <w:rPr>
+          <w:rFonts w:hint="eastAsia"/>
+          <w:color w:val="000000" w:themeColor="text1"/>
           <w:sz w:val="27"/>
           <w:szCs w:val="27"/>
         </w:rPr>
@@ -18525,13 +18849,14 @@
       <w:r>
         <w:t>政策於不同路線推行後所產生之運量差異。</w:t>
       </w:r>
+      <w:bookmarkStart w:id="10" w:name="_GoBack"/>
+      <w:bookmarkEnd w:id="10"/>
     </w:p>
     <w:p>
       <w:pPr>
         <w:spacing w:line="400" w:lineRule="exact"/>
         <w:ind w:firstLine="540"/>
         <w:rPr>
-          <w:rFonts w:hint="eastAsia"/>
           <w:color w:val="000000" w:themeColor="text1"/>
           <w:sz w:val="27"/>
           <w:szCs w:val="27"/>
@@ -18539,7 +18864,6 @@
       </w:pPr>
       <w:r>
         <w:rPr>
-          <w:rFonts w:hint="eastAsia"/>
           <w:color w:val="000000" w:themeColor="text1"/>
           <w:sz w:val="27"/>
           <w:szCs w:val="27"/>
@@ -18639,17 +18963,35 @@
       </w:r>
       <w:r>
         <w:rPr>
-          <w:rFonts w:hint="eastAsia"/>
           <w:color w:val="000000" w:themeColor="text1"/>
           <w:sz w:val="27"/>
           <w:szCs w:val="27"/>
         </w:rPr>
+        <w:t>相</w:t>
+      </w:r>
+      <w:r>
+        <w:rPr>
+          <w:color w:val="000000" w:themeColor="text1"/>
+          <w:sz w:val="27"/>
+          <w:szCs w:val="27"/>
+        </w:rPr>
         <w:t>較</w:t>
       </w:r>
       <w:r>
+        <w:rPr>
+          <w:color w:val="000000" w:themeColor="text1"/>
+          <w:sz w:val="27"/>
+          <w:szCs w:val="27"/>
+        </w:rPr>
+        <w:t>於</w:t>
+      </w:r>
+      <w:r>
         <w:t>同期</w:t>
       </w:r>
       <w:r>
+        <w:t>有</w:t>
+      </w:r>
+      <w:r>
         <w:rPr>
           <w:color w:val="000000" w:themeColor="text1"/>
           <w:sz w:val="27"/>
@@ -18667,7 +19009,6 @@
       </w:r>
       <w:r>
         <w:rPr>
-          <w:rFonts w:hint="eastAsia"/>
           <w:color w:val="000000" w:themeColor="text1"/>
           <w:sz w:val="27"/>
           <w:szCs w:val="27"/>
@@ -18675,13 +19016,7 @@
         <w:t>應與</w:t>
       </w:r>
       <w:r>
-        <w:t>該路線沿線服務人口密集地區</w:t>
-      </w:r>
-      <w:r>
-        <w:rPr>
-          <w:rFonts w:hint="eastAsia"/>
-        </w:rPr>
-        <w:t>、</w:t>
+        <w:t>該路線沿線服務人口密集地區、</w:t>
       </w:r>
       <w:r>
         <w:rPr>
@@ -18709,7 +19044,6 @@
       </w:r>
       <w:r>
         <w:rPr>
-          <w:rFonts w:hint="eastAsia"/>
           <w:color w:val="000000" w:themeColor="text1"/>
           <w:sz w:val="27"/>
           <w:szCs w:val="27"/>
@@ -18718,7 +19052,6 @@
       </w:r>
       <w:r>
         <w:rPr>
-          <w:rFonts w:hint="eastAsia"/>
           <w:color w:val="000000" w:themeColor="text1"/>
           <w:sz w:val="27"/>
           <w:szCs w:val="27"/>
@@ -18744,51 +19077,34 @@
         <w:t>12</w:t>
       </w:r>
       <w:r>
-        <w:t>月間呈現穩定成長，</w:t>
-      </w:r>
-      <w:r>
-        <w:rPr>
-          <w:rFonts w:hint="eastAsia"/>
-        </w:rPr>
-        <w:t>表示</w:t>
+        <w:t>月間呈現穩定成長，表示</w:t>
       </w:r>
       <w:r>
         <w:t>TPASS</w:t>
       </w:r>
       <w:r>
-        <w:rPr>
-          <w:rFonts w:hint="eastAsia"/>
-        </w:rPr>
-        <w:t>服務</w:t>
-      </w:r>
-      <w:r>
-        <w:t>亦對</w:t>
-      </w:r>
-      <w:r>
-        <w:rPr>
-          <w:sz w:val="27"/>
-          <w:szCs w:val="27"/>
-        </w:rPr>
-        <w:t>兼具通勤及觀光需求</w:t>
-      </w:r>
-      <w:r>
-        <w:rPr>
-          <w:rFonts w:hint="eastAsia"/>
-          <w:sz w:val="27"/>
-          <w:szCs w:val="27"/>
-        </w:rPr>
-        <w:t>的路線</w:t>
-      </w:r>
-      <w:r>
-        <w:rPr>
-          <w:rFonts w:hint="eastAsia"/>
+        <w:t>服務亦對</w:t>
+      </w:r>
+      <w:r>
+        <w:rPr>
+          <w:sz w:val="27"/>
+          <w:szCs w:val="27"/>
+        </w:rPr>
+        <w:t>兼具通勤及觀光需求的路線</w:t>
+      </w:r>
+      <w:r>
+        <w:rPr>
           <w:sz w:val="27"/>
           <w:szCs w:val="27"/>
         </w:rPr>
         <w:t>303</w:t>
       </w:r>
       <w:r>
-        <w:t>具有推升作用。</w:t>
+        <w:t>具有推</w:t>
+      </w:r>
+      <w:r>
+        <w:lastRenderedPageBreak/>
+        <w:t>升作用。</w:t>
       </w:r>
     </w:p>
     <w:p>
@@ -18873,20 +19189,41 @@
           <w:sz w:val="27"/>
           <w:szCs w:val="27"/>
         </w:rPr>
-        <w:t>的嚴重流失，可能需要進行路線檢討或行銷策略調整。</w:t>
+        <w:t>的嚴重流失，</w:t>
+      </w:r>
+      <w:r>
+        <w:rPr>
+          <w:color w:val="000000" w:themeColor="text1"/>
+          <w:sz w:val="27"/>
+          <w:szCs w:val="27"/>
+        </w:rPr>
+        <w:t>如何減少天然災害對於觀光路線的影響，是後續須面臨與調整的一大課題</w:t>
+      </w:r>
+      <w:r>
+        <w:rPr>
+          <w:color w:val="000000" w:themeColor="text1"/>
+          <w:sz w:val="27"/>
+          <w:szCs w:val="27"/>
+        </w:rPr>
+        <w:t>。</w:t>
       </w:r>
     </w:p>
     <w:p>
       <w:pPr>
         <w:spacing w:line="400" w:lineRule="exact"/>
         <w:ind w:firstLine="540"/>
-      </w:pPr>
-      <w:r>
         <w:rPr>
           <w:color w:val="000000" w:themeColor="text1"/>
           <w:sz w:val="27"/>
           <w:szCs w:val="27"/>
         </w:rPr>
+      </w:pPr>
+      <w:r>
+        <w:rPr>
+          <w:color w:val="000000" w:themeColor="text1"/>
+          <w:sz w:val="27"/>
+          <w:szCs w:val="27"/>
+        </w:rPr>
         <w:t>整體而言，</w:t>
       </w:r>
       <w:r>
@@ -18905,8 +19242,11 @@
         </w:rPr>
         <w:t>政策對部分路線已有正向效益，但仍需因應個別路線差異做出調整與優化。</w:t>
       </w:r>
-      <w:bookmarkStart w:id="10" w:name="_GoBack"/>
-      <w:bookmarkEnd w:id="10"/>
+    </w:p>
+    <w:p>
+      <w:pPr>
+        <w:spacing w:line="400" w:lineRule="exact"/>
+      </w:pPr>
       <w:r>
         <w:br w:type="page"/>
       </w:r>
@@ -29834,6 +30174,9 @@
     <w:lvlOverride w:ilvl="8">
       <w:startOverride w:val="1"/>
     </w:lvlOverride>
+  </w:num>
+  <w:num w:numId="31">
+    <w:abstractNumId w:val="8"/>
   </w:num>
   <w:numIdMacAtCleanup w:val="23"/>
 </w:numbering>
@@ -30294,7 +30637,6 @@
       <w:adjustRightInd w:val="0"/>
       <w:snapToGrid w:val="0"/>
       <w:spacing w:beforeLines="50" w:before="120" w:afterLines="50" w:after="120" w:line="400" w:lineRule="exact"/>
-      <w:ind w:left="936" w:hanging="936"/>
       <w:outlineLvl w:val="1"/>
     </w:pPr>
     <w:rPr>
@@ -30466,6 +30808,7 @@
   <w:style w:type="character" w:default="1" w:styleId="a0">
     <w:name w:val="Default Paragraph Font"/>
     <w:uiPriority w:val="1"/>
+    <w:semiHidden/>
     <w:unhideWhenUsed/>
   </w:style>
   <w:style w:type="table" w:default="1" w:styleId="a1">
@@ -33848,7 +34191,7 @@
 </file>
 
 <file path=customXml/itemProps1.xml><?xml version="1.0" encoding="utf-8"?>
-<ds:datastoreItem xmlns:ds="http://schemas.openxmlformats.org/officeDocument/2006/customXml" ds:itemID="{04479C96-B806-42BC-AEDE-4A2E1C97DB10}">
+<ds:datastoreItem xmlns:ds="http://schemas.openxmlformats.org/officeDocument/2006/customXml" ds:itemID="{A1D9CF60-CA4E-49C4-B78D-6D3631B1C8DF}">
   <ds:schemaRefs>
     <ds:schemaRef ds:uri="http://schemas.openxmlformats.org/officeDocument/2006/bibliography"/>
   </ds:schemaRefs>

</xml_diff>